<commit_message>
ok now de gdd is updated
</commit_message>
<xml_diff>
--- a/AngelsGDD.docx
+++ b/AngelsGDD.docx
@@ -3,8 +3,6 @@
 <w:document xmlns:wpc="http://schemas.microsoft.com/office/word/2010/wordprocessingCanvas" xmlns:mc="http://schemas.openxmlformats.org/markup-compatibility/2006" xmlns:o="urn:schemas-microsoft-com:office:office" xmlns:r="http://schemas.openxmlformats.org/officeDocument/2006/relationships" xmlns:m="http://schemas.openxmlformats.org/officeDocument/2006/math" xmlns:v="urn:schemas-microsoft-com:vml" xmlns:wp14="http://schemas.microsoft.com/office/word/2010/wordprocessingDrawing" xmlns:wp="http://schemas.openxmlformats.org/drawingml/2006/wordprocessingDrawing" xmlns:w10="urn:schemas-microsoft-com:office:word" xmlns:w="http://schemas.openxmlformats.org/wordprocessingml/2006/main" xmlns:w14="http://schemas.microsoft.com/office/word/2010/wordml" xmlns:w15="http://schemas.microsoft.com/office/word/2012/wordml" xmlns:wpg="http://schemas.microsoft.com/office/word/2010/wordprocessingGroup" xmlns:wpi="http://schemas.microsoft.com/office/word/2010/wordprocessingInk" xmlns:wne="http://schemas.microsoft.com/office/word/2006/wordml" xmlns:wps="http://schemas.microsoft.com/office/word/2010/wordprocessingShape" mc:Ignorable="w14 w15 wp14">
   <w:body>
     <w:p>
-      <w:bookmarkStart w:id="0" w:name="_GoBack"/>
-      <w:bookmarkEnd w:id="0"/>
       <w:r>
         <w:rPr>
           <w:noProof/>
@@ -209,16 +207,60 @@
                                 <w:rFonts w:ascii="Open Sans" w:hAnsi="Open Sans"/>
                                 <w:sz w:val="36"/>
                                 <w:szCs w:val="36"/>
+                                <w:lang w:val="es-ES"/>
                               </w:rPr>
                             </w:pPr>
+                            <w:proofErr w:type="spellStart"/>
                             <w:r>
                               <w:rPr>
                                 <w:rFonts w:ascii="Open Sans" w:hAnsi="Open Sans"/>
                                 <w:sz w:val="36"/>
                                 <w:szCs w:val="36"/>
+                                <w:lang w:val="es-ES"/>
                               </w:rPr>
-                              <w:t>SUB TITLE</w:t>
+                              <w:t>Really</w:t>
                             </w:r>
+                            <w:proofErr w:type="spellEnd"/>
+                            <w:r>
+                              <w:rPr>
+                                <w:rFonts w:ascii="Open Sans" w:hAnsi="Open Sans"/>
+                                <w:sz w:val="36"/>
+                                <w:szCs w:val="36"/>
+                                <w:lang w:val="es-ES"/>
+                              </w:rPr>
+                              <w:t xml:space="preserve">, do </w:t>
+                            </w:r>
+                            <w:proofErr w:type="spellStart"/>
+                            <w:r>
+                              <w:rPr>
+                                <w:rFonts w:ascii="Open Sans" w:hAnsi="Open Sans"/>
+                                <w:sz w:val="36"/>
+                                <w:szCs w:val="36"/>
+                                <w:lang w:val="es-ES"/>
+                              </w:rPr>
+                              <w:t>not</w:t>
+                            </w:r>
+                            <w:proofErr w:type="spellEnd"/>
+                            <w:r>
+                              <w:rPr>
+                                <w:rFonts w:ascii="Open Sans" w:hAnsi="Open Sans"/>
+                                <w:sz w:val="36"/>
+                                <w:szCs w:val="36"/>
+                                <w:lang w:val="es-ES"/>
+                              </w:rPr>
+                              <w:t xml:space="preserve"> do </w:t>
+                            </w:r>
+                            <w:proofErr w:type="spellStart"/>
+                            <w:r>
+                              <w:rPr>
+                                <w:rFonts w:ascii="Open Sans" w:hAnsi="Open Sans"/>
+                                <w:sz w:val="36"/>
+                                <w:szCs w:val="36"/>
+                                <w:lang w:val="es-ES"/>
+                              </w:rPr>
+                              <w:t>it</w:t>
+                            </w:r>
+                            <w:proofErr w:type="spellEnd"/>
                           </w:p>
                         </w:txbxContent>
                       </wps:txbx>
@@ -246,16 +288,60 @@
                           <w:rFonts w:ascii="Open Sans" w:hAnsi="Open Sans"/>
                           <w:sz w:val="36"/>
                           <w:szCs w:val="36"/>
+                          <w:lang w:val="es-ES"/>
                         </w:rPr>
                       </w:pPr>
+                      <w:proofErr w:type="spellStart"/>
                       <w:r>
                         <w:rPr>
                           <w:rFonts w:ascii="Open Sans" w:hAnsi="Open Sans"/>
                           <w:sz w:val="36"/>
                           <w:szCs w:val="36"/>
+                          <w:lang w:val="es-ES"/>
                         </w:rPr>
-                        <w:t>SUB TITLE</w:t>
+                        <w:t>Really</w:t>
                       </w:r>
+                      <w:proofErr w:type="spellEnd"/>
+                      <w:r>
+                        <w:rPr>
+                          <w:rFonts w:ascii="Open Sans" w:hAnsi="Open Sans"/>
+                          <w:sz w:val="36"/>
+                          <w:szCs w:val="36"/>
+                          <w:lang w:val="es-ES"/>
+                        </w:rPr>
+                        <w:t xml:space="preserve">, do </w:t>
+                      </w:r>
+                      <w:proofErr w:type="spellStart"/>
+                      <w:r>
+                        <w:rPr>
+                          <w:rFonts w:ascii="Open Sans" w:hAnsi="Open Sans"/>
+                          <w:sz w:val="36"/>
+                          <w:szCs w:val="36"/>
+                          <w:lang w:val="es-ES"/>
+                        </w:rPr>
+                        <w:t>not</w:t>
+                      </w:r>
+                      <w:proofErr w:type="spellEnd"/>
+                      <w:r>
+                        <w:rPr>
+                          <w:rFonts w:ascii="Open Sans" w:hAnsi="Open Sans"/>
+                          <w:sz w:val="36"/>
+                          <w:szCs w:val="36"/>
+                          <w:lang w:val="es-ES"/>
+                        </w:rPr>
+                        <w:t xml:space="preserve"> do </w:t>
+                      </w:r>
+                      <w:proofErr w:type="spellStart"/>
+                      <w:r>
+                        <w:rPr>
+                          <w:rFonts w:ascii="Open Sans" w:hAnsi="Open Sans"/>
+                          <w:sz w:val="36"/>
+                          <w:szCs w:val="36"/>
+                          <w:lang w:val="es-ES"/>
+                        </w:rPr>
+                        <w:t>it</w:t>
+                      </w:r>
+                      <w:proofErr w:type="spellEnd"/>
                     </w:p>
                   </w:txbxContent>
                 </v:textbox>
@@ -332,16 +418,40 @@
                                 <w:rFonts w:ascii="Open Sans Extrabold" w:hAnsi="Open Sans Extrabold"/>
                                 <w:sz w:val="100"/>
                                 <w:szCs w:val="100"/>
+                                <w:lang w:val="es-ES"/>
                               </w:rPr>
                             </w:pPr>
+                            <w:proofErr w:type="spellStart"/>
                             <w:r>
                               <w:rPr>
                                 <w:rFonts w:ascii="Open Sans Extrabold" w:hAnsi="Open Sans Extrabold"/>
                                 <w:sz w:val="100"/>
                                 <w:szCs w:val="100"/>
+                                <w:lang w:val="es-ES"/>
                               </w:rPr>
-                              <w:t>GAME TITLE</w:t>
+                              <w:t>Don’t</w:t>
                             </w:r>
+                            <w:proofErr w:type="spellEnd"/>
+                            <w:r>
+                              <w:rPr>
+                                <w:rFonts w:ascii="Open Sans Extrabold" w:hAnsi="Open Sans Extrabold"/>
+                                <w:sz w:val="100"/>
+                                <w:szCs w:val="100"/>
+                                <w:lang w:val="es-ES"/>
+                              </w:rPr>
+                              <w:t xml:space="preserve"> </w:t>
+                            </w:r>
+                            <w:proofErr w:type="spellStart"/>
+                            <w:r>
+                              <w:rPr>
+                                <w:rFonts w:ascii="Open Sans Extrabold" w:hAnsi="Open Sans Extrabold"/>
+                                <w:sz w:val="100"/>
+                                <w:szCs w:val="100"/>
+                                <w:lang w:val="es-ES"/>
+                              </w:rPr>
+                              <w:t>blink</w:t>
+                            </w:r>
+                            <w:proofErr w:type="spellEnd"/>
                           </w:p>
                         </w:txbxContent>
                       </wps:txbx>
@@ -375,16 +485,40 @@
                           <w:rFonts w:ascii="Open Sans Extrabold" w:hAnsi="Open Sans Extrabold"/>
                           <w:sz w:val="100"/>
                           <w:szCs w:val="100"/>
+                          <w:lang w:val="es-ES"/>
                         </w:rPr>
                       </w:pPr>
+                      <w:proofErr w:type="spellStart"/>
                       <w:r>
                         <w:rPr>
                           <w:rFonts w:ascii="Open Sans Extrabold" w:hAnsi="Open Sans Extrabold"/>
                           <w:sz w:val="100"/>
                           <w:szCs w:val="100"/>
+                          <w:lang w:val="es-ES"/>
                         </w:rPr>
-                        <w:t>GAME TITLE</w:t>
+                        <w:t>Don’t</w:t>
                       </w:r>
+                      <w:proofErr w:type="spellEnd"/>
+                      <w:r>
+                        <w:rPr>
+                          <w:rFonts w:ascii="Open Sans Extrabold" w:hAnsi="Open Sans Extrabold"/>
+                          <w:sz w:val="100"/>
+                          <w:szCs w:val="100"/>
+                          <w:lang w:val="es-ES"/>
+                        </w:rPr>
+                        <w:t xml:space="preserve"> </w:t>
+                      </w:r>
+                      <w:proofErr w:type="spellStart"/>
+                      <w:r>
+                        <w:rPr>
+                          <w:rFonts w:ascii="Open Sans Extrabold" w:hAnsi="Open Sans Extrabold"/>
+                          <w:sz w:val="100"/>
+                          <w:szCs w:val="100"/>
+                          <w:lang w:val="es-ES"/>
+                        </w:rPr>
+                        <w:t>blink</w:t>
+                      </w:r>
+                      <w:proofErr w:type="spellEnd"/>
                     </w:p>
                   </w:txbxContent>
                 </v:textbox>
@@ -400,8 +534,6 @@
     <w:p/>
     <w:p/>
     <w:p/>
-    <w:p/>
-    <w:p/>
     <w:p>
       <w:r>
         <w:rPr>
@@ -409,15 +541,15 @@
           <w:lang w:val="es-ES" w:eastAsia="es-ES"/>
         </w:rPr>
         <w:drawing>
-          <wp:anchor distT="0" distB="0" distL="114300" distR="114300" simplePos="0" relativeHeight="251660288" behindDoc="0" locked="0" layoutInCell="1" allowOverlap="1" wp14:anchorId="309B7ED2" wp14:editId="75FCC7D2">
+          <wp:anchor distT="0" distB="0" distL="114300" distR="114300" simplePos="0" relativeHeight="251660288" behindDoc="0" locked="0" layoutInCell="1" allowOverlap="1" wp14:anchorId="309B7ED2" wp14:editId="16C0478F">
             <wp:simplePos x="0" y="0"/>
-            <wp:positionH relativeFrom="column">
-              <wp:posOffset>-1028700</wp:posOffset>
+            <wp:positionH relativeFrom="page">
+              <wp:posOffset>0</wp:posOffset>
             </wp:positionH>
             <wp:positionV relativeFrom="paragraph">
-              <wp:posOffset>170815</wp:posOffset>
+              <wp:posOffset>137795</wp:posOffset>
             </wp:positionV>
-            <wp:extent cx="8001000" cy="2743200"/>
+            <wp:extent cx="7772400" cy="3105150"/>
             <wp:effectExtent l="0" t="0" r="0" b="0"/>
             <wp:wrapNone/>
             <wp:docPr id="2" name="Picture 2"/>
@@ -431,7 +563,7 @@
                     <pic:cNvPr id="0" name="Untitled.png"/>
                     <pic:cNvPicPr/>
                   </pic:nvPicPr>
-                  <pic:blipFill>
+                  <pic:blipFill rotWithShape="1">
                     <a:blip r:embed="rId8">
                       <a:extLst>
                         <a:ext uri="{28A0092B-C50C-407E-A947-70E740481C1C}">
@@ -439,18 +571,25 @@
                         </a:ext>
                       </a:extLst>
                     </a:blip>
-                    <a:stretch>
-                      <a:fillRect/>
-                    </a:stretch>
+                    <a:srcRect t="4657" b="15441"/>
+                    <a:stretch/>
                   </pic:blipFill>
-                  <pic:spPr>
+                  <pic:spPr bwMode="auto">
                     <a:xfrm>
                       <a:off x="0" y="0"/>
-                      <a:ext cx="8001000" cy="2743200"/>
+                      <a:ext cx="7772400" cy="3105150"/>
                     </a:xfrm>
                     <a:prstGeom prst="rect">
                       <a:avLst/>
                     </a:prstGeom>
+                    <a:ln>
+                      <a:noFill/>
+                    </a:ln>
+                    <a:extLst>
+                      <a:ext uri="{53640926-AAD7-44D8-BBD7-CCE9431645EC}">
+                        <a14:shadowObscured xmlns:a14="http://schemas.microsoft.com/office/drawing/2010/main"/>
+                      </a:ext>
+                    </a:extLst>
                   </pic:spPr>
                 </pic:pic>
               </a:graphicData>
@@ -465,6 +604,8 @@
         </w:drawing>
       </w:r>
     </w:p>
+    <w:p/>
+    <w:p/>
     <w:p/>
     <w:p/>
     <w:p/>
@@ -693,7 +834,23 @@
                                 <w:sz w:val="22"/>
                                 <w:szCs w:val="22"/>
                               </w:rPr>
-                              <w:t>6/1/17</w:t>
+                              <w:t>20</w:t>
+                            </w:r>
+                            <w:r>
+                              <w:rPr>
+                                <w:rFonts w:asciiTheme="majorHAnsi" w:hAnsiTheme="majorHAnsi"/>
+                                <w:sz w:val="22"/>
+                                <w:szCs w:val="22"/>
+                              </w:rPr>
+                              <w:t>/1</w:t>
+                            </w:r>
+                            <w:r>
+                              <w:rPr>
+                                <w:rFonts w:asciiTheme="majorHAnsi" w:hAnsiTheme="majorHAnsi"/>
+                                <w:sz w:val="22"/>
+                                <w:szCs w:val="22"/>
+                              </w:rPr>
+                              <w:t>2/18</w:t>
                             </w:r>
                           </w:p>
                           <w:p>
@@ -756,7 +913,23 @@
                           <w:sz w:val="22"/>
                           <w:szCs w:val="22"/>
                         </w:rPr>
-                        <w:t>6/1/17</w:t>
+                        <w:t>20</w:t>
+                      </w:r>
+                      <w:r>
+                        <w:rPr>
+                          <w:rFonts w:asciiTheme="majorHAnsi" w:hAnsiTheme="majorHAnsi"/>
+                          <w:sz w:val="22"/>
+                          <w:szCs w:val="22"/>
+                        </w:rPr>
+                        <w:t>/1</w:t>
+                      </w:r>
+                      <w:r>
+                        <w:rPr>
+                          <w:rFonts w:asciiTheme="majorHAnsi" w:hAnsiTheme="majorHAnsi"/>
+                          <w:sz w:val="22"/>
+                          <w:szCs w:val="22"/>
+                        </w:rPr>
+                        <w:t>2/18</w:t>
                       </w:r>
                     </w:p>
                     <w:p>
@@ -2172,13 +2345,13 @@
       <w:pPr>
         <w:pStyle w:val="Ttulo1"/>
       </w:pPr>
-      <w:bookmarkStart w:id="1" w:name="_Toc297393428"/>
-      <w:bookmarkStart w:id="2" w:name="_Toc297479377"/>
+      <w:bookmarkStart w:id="0" w:name="_Toc297393428"/>
+      <w:bookmarkStart w:id="1" w:name="_Toc297479377"/>
       <w:r>
         <w:t>Game Analysis</w:t>
       </w:r>
+      <w:bookmarkEnd w:id="0"/>
       <w:bookmarkEnd w:id="1"/>
-      <w:bookmarkEnd w:id="2"/>
     </w:p>
     <w:p>
       <w:pPr>
@@ -2203,7 +2376,29 @@
         <w:t>and so on</w:t>
       </w:r>
       <w:r>
-        <w:t>. This is meant to be a quick analysis of the game and what you can expect from it. Shouldn’t be more than 1-2 paragraphs.</w:t>
+        <w:t>. This is meant to be a quick analysis of the game and what you can expect from it. Should</w:t>
+      </w:r>
+      <w:r>
+        <w:t>n’t be more than 1-2 paragraphs.</w:t>
+      </w:r>
+    </w:p>
+    <w:p>
+      <w:r>
+        <w:tab/>
+      </w:r>
+    </w:p>
+    <w:p>
+      <w:r>
+        <w:tab/>
+        <w:t xml:space="preserve">This game is based on the weeping angels of the series </w:t>
+      </w:r>
+      <w:proofErr w:type="spellStart"/>
+      <w:r>
+        <w:t>Dr</w:t>
+      </w:r>
+      <w:proofErr w:type="spellEnd"/>
+      <w:r>
+        <w:t xml:space="preserve"> Who.</w:t>
       </w:r>
     </w:p>
     <w:p/>
@@ -2211,12 +2406,34 @@
       <w:pPr>
         <w:pStyle w:val="Ttulo1"/>
       </w:pPr>
-      <w:bookmarkStart w:id="3" w:name="_Toc297393429"/>
-      <w:bookmarkStart w:id="4" w:name="_Toc297479378"/>
+      <w:bookmarkStart w:id="2" w:name="_Toc297393429"/>
+      <w:bookmarkStart w:id="3" w:name="_Toc297479378"/>
       <w:r>
         <w:t>Mission Statement</w:t>
       </w:r>
+      <w:bookmarkEnd w:id="2"/>
       <w:bookmarkEnd w:id="3"/>
+    </w:p>
+    <w:p>
+      <w:pPr>
+        <w:pStyle w:val="Style1n"/>
+      </w:pPr>
+      <w:r>
+        <w:t>In 1-2 sentences, explain the game as if you were pitching it to potential players.</w:t>
+      </w:r>
+      <w:r>
+        <w:t xml:space="preserve"> This should be very intriguing. It typically includes the title, genre, platform, and brief idea of what the player does or has to overcome.</w:t>
+      </w:r>
+    </w:p>
+    <w:p/>
+    <w:p>
+      <w:pPr>
+        <w:pStyle w:val="Ttulo1"/>
+      </w:pPr>
+      <w:bookmarkStart w:id="4" w:name="_Toc297479379"/>
+      <w:r>
+        <w:t>Genre</w:t>
+      </w:r>
       <w:bookmarkEnd w:id="4"/>
     </w:p>
     <w:p>
@@ -2224,10 +2441,26 @@
         <w:pStyle w:val="Style1n"/>
       </w:pPr>
       <w:r>
-        <w:t>In 1-2 sentences, explain the game as if you were pitching it to potential players.</w:t>
-      </w:r>
-      <w:r>
-        <w:t xml:space="preserve"> This should be very intriguing. It typically includes the title, genre, platform, and brief idea of what the player does or has to overcome.</w:t>
+        <w:t>List or describe the game’s genre/genres</w:t>
+      </w:r>
+    </w:p>
+    <w:p>
+      <w:r>
+        <w:tab/>
+      </w:r>
+    </w:p>
+    <w:p>
+      <w:r>
+        <w:tab/>
+        <w:t xml:space="preserve">First person thriller. Walking sim? </w:t>
+      </w:r>
+      <w:proofErr w:type="gramStart"/>
+      <w:r>
+        <w:t>Action(</w:t>
+      </w:r>
+      <w:proofErr w:type="gramEnd"/>
+      <w:r>
+        <w:t>nah)? Detective?</w:t>
       </w:r>
     </w:p>
     <w:p/>
@@ -2235,18 +2468,27 @@
       <w:pPr>
         <w:pStyle w:val="Ttulo1"/>
       </w:pPr>
-      <w:bookmarkStart w:id="5" w:name="_Toc297479379"/>
-      <w:r>
-        <w:t>Genre</w:t>
+      <w:bookmarkStart w:id="5" w:name="_Toc297479380"/>
+      <w:r>
+        <w:t>Platforms</w:t>
       </w:r>
       <w:bookmarkEnd w:id="5"/>
     </w:p>
     <w:p>
-      <w:pPr>
-        <w:pStyle w:val="Style1n"/>
-      </w:pPr>
-      <w:r>
-        <w:t>List or describe the game’s genre/genres</w:t>
+      <w:r>
+        <w:tab/>
+        <w:t xml:space="preserve">PC &amp; VR. Should be </w:t>
+      </w:r>
+      <w:proofErr w:type="gramStart"/>
+      <w:r>
+        <w:t>a</w:t>
+      </w:r>
+      <w:proofErr w:type="gramEnd"/>
+      <w:r>
+        <w:t xml:space="preserve"> immersive experience.</w:t>
+      </w:r>
+      <w:r>
+        <w:tab/>
       </w:r>
     </w:p>
     <w:p/>
@@ -2254,9 +2496,9 @@
       <w:pPr>
         <w:pStyle w:val="Ttulo1"/>
       </w:pPr>
-      <w:bookmarkStart w:id="6" w:name="_Toc297479380"/>
-      <w:r>
-        <w:t>Platforms</w:t>
+      <w:bookmarkStart w:id="6" w:name="_Toc297479381"/>
+      <w:r>
+        <w:t>Target Audience</w:t>
       </w:r>
       <w:bookmarkEnd w:id="6"/>
     </w:p>
@@ -2265,62 +2507,52 @@
         <w:pStyle w:val="Style1n"/>
       </w:pPr>
       <w:r>
-        <w:t>List or describe the platforms the game will be made for.</w:t>
+        <w:t>P</w:t>
+      </w:r>
+      <w:r>
+        <w:t xml:space="preserve">rovide information </w:t>
+      </w:r>
+      <w:r>
+        <w:t xml:space="preserve">on </w:t>
+      </w:r>
+      <w:r>
+        <w:t>the audience</w:t>
+      </w:r>
+      <w:r>
+        <w:t xml:space="preserve"> the game is targeted to. </w:t>
+      </w:r>
+      <w:r>
+        <w:t>A</w:t>
+      </w:r>
+      <w:r>
+        <w:t xml:space="preserve">dd details and information on the </w:t>
+      </w:r>
+      <w:r>
+        <w:t xml:space="preserve">intended </w:t>
+      </w:r>
+      <w:r>
+        <w:t>audience</w:t>
+      </w:r>
+      <w:r>
+        <w:t xml:space="preserve"> such as their habits, behaviors, likes, and dislikes</w:t>
+      </w:r>
+      <w:r>
+        <w:t>.</w:t>
+      </w:r>
+      <w:r>
+        <w:t xml:space="preserve"> Are you targeting your game to a specific age group or perhaps people that enjoy certain genres?</w:t>
+      </w:r>
+      <w:r>
+        <w:t xml:space="preserve"> Is your intended audience from specific communities or will their locale play a role?</w:t>
       </w:r>
     </w:p>
     <w:p/>
     <w:p>
       <w:pPr>
-        <w:pStyle w:val="Ttulo1"/>
-      </w:pPr>
-      <w:bookmarkStart w:id="7" w:name="_Toc297479381"/>
-      <w:r>
-        <w:t>Target Audience</w:t>
-      </w:r>
-      <w:bookmarkEnd w:id="7"/>
-    </w:p>
-    <w:p>
-      <w:pPr>
-        <w:pStyle w:val="Style1n"/>
-      </w:pPr>
-      <w:r>
-        <w:t>P</w:t>
-      </w:r>
-      <w:r>
-        <w:t xml:space="preserve">rovide information </w:t>
-      </w:r>
-      <w:r>
-        <w:t xml:space="preserve">on </w:t>
-      </w:r>
-      <w:r>
-        <w:t>the audience</w:t>
-      </w:r>
-      <w:r>
-        <w:t xml:space="preserve"> the game is targeted to. </w:t>
-      </w:r>
-      <w:r>
-        <w:t>A</w:t>
-      </w:r>
-      <w:r>
-        <w:t xml:space="preserve">dd details and information on the </w:t>
-      </w:r>
-      <w:r>
-        <w:t xml:space="preserve">intended </w:t>
-      </w:r>
-      <w:r>
-        <w:t>audience</w:t>
-      </w:r>
-      <w:r>
-        <w:t xml:space="preserve"> such as their habits, behaviors, likes, and dislikes</w:t>
-      </w:r>
-      <w:r>
-        <w:t>.</w:t>
-      </w:r>
-      <w:r>
-        <w:t xml:space="preserve"> Are you targeting your game to a specific age group or perhaps people that enjoy certain genres?</w:t>
-      </w:r>
-      <w:r>
-        <w:t xml:space="preserve"> Is your intended audience from specific communities or will their locale play a role?</w:t>
+        <w:ind w:left="720"/>
+      </w:pPr>
+      <w:r>
+        <w:t>Casual gamers. This is a game with a clear start and a clear end, so there is no competition involved.</w:t>
       </w:r>
     </w:p>
     <w:p/>
@@ -2334,11 +2566,11 @@
       <w:pPr>
         <w:pStyle w:val="Ttulo1"/>
       </w:pPr>
-      <w:bookmarkStart w:id="8" w:name="_Toc297479382"/>
+      <w:bookmarkStart w:id="7" w:name="_Toc297479382"/>
       <w:r>
         <w:t>Storyline &amp; Characters</w:t>
       </w:r>
-      <w:bookmarkEnd w:id="8"/>
+      <w:bookmarkEnd w:id="7"/>
     </w:p>
     <w:p>
       <w:pPr>
@@ -2369,10 +2601,54 @@
         <w:t>,</w:t>
       </w:r>
       <w:r>
-        <w:t xml:space="preserve"> characteristics,</w:t>
-      </w:r>
-      <w:r>
-        <w:t xml:space="preserve"> how they fit into the story, how they affect gamplay, what the player will learn from them, etc. </w:t>
+        <w:t xml:space="preserve"> </w:t>
+      </w:r>
+      <w:proofErr w:type="gramStart"/>
+      <w:r>
+        <w:t>characteristics</w:t>
+      </w:r>
+      <w:proofErr w:type="gramEnd"/>
+      <w:r>
+        <w:t>,</w:t>
+      </w:r>
+      <w:r>
+        <w:t xml:space="preserve"> how they fit into the story, how they affect </w:t>
+      </w:r>
+      <w:proofErr w:type="spellStart"/>
+      <w:r>
+        <w:t>gamplay</w:t>
+      </w:r>
+      <w:proofErr w:type="spellEnd"/>
+      <w:r>
+        <w:t xml:space="preserve">, what the player will learn from them, etc. </w:t>
+      </w:r>
+    </w:p>
+    <w:p/>
+    <w:p>
+      <w:pPr>
+        <w:ind w:left="720"/>
+      </w:pPr>
+      <w:r>
+        <w:t xml:space="preserve">You receive a letter of a close person (i.e. your daughter?), saying that she went to </w:t>
+      </w:r>
+      <w:r>
+        <w:t xml:space="preserve">a specific place </w:t>
+      </w:r>
+      <w:proofErr w:type="gramStart"/>
+      <w:r>
+        <w:t>because ????</w:t>
+      </w:r>
+      <w:proofErr w:type="gramEnd"/>
+      <w:r>
+        <w:t>(</w:t>
+      </w:r>
+      <w:proofErr w:type="gramStart"/>
+      <w:r>
+        <w:t>old</w:t>
+      </w:r>
+      <w:proofErr w:type="gramEnd"/>
+      <w:r>
+        <w:t xml:space="preserve"> letter, just random)????. Apparently you don’t have any option because it’s a person that depends on you.</w:t>
       </w:r>
     </w:p>
     <w:p/>
@@ -2383,10 +2659,10 @@
         <w:tblLook w:val="04A0" w:firstRow="1" w:lastRow="0" w:firstColumn="1" w:lastColumn="0" w:noHBand="0" w:noVBand="1"/>
       </w:tblPr>
       <w:tblGrid>
-        <w:gridCol w:w="2394"/>
-        <w:gridCol w:w="2394"/>
-        <w:gridCol w:w="2394"/>
-        <w:gridCol w:w="2394"/>
+        <w:gridCol w:w="2393"/>
+        <w:gridCol w:w="2314"/>
+        <w:gridCol w:w="2338"/>
+        <w:gridCol w:w="2305"/>
       </w:tblGrid>
       <w:tr>
         <w:trPr>
@@ -2522,7 +2798,7 @@
                           <pic:cNvPicPr/>
                         </pic:nvPicPr>
                         <pic:blipFill>
-                          <a:blip r:embed="rId8">
+                          <a:blip r:embed="rId9">
                             <a:extLst>
                               <a:ext uri="{28A0092B-C50C-407E-A947-70E740481C1C}">
                                 <a14:useLocalDpi xmlns:a14="http://schemas.microsoft.com/office/drawing/2010/main" val="0"/>
@@ -2611,6 +2887,183 @@
           </w:p>
         </w:tc>
       </w:tr>
+      <w:tr>
+        <w:trPr>
+          <w:trHeight w:val="2159"/>
+        </w:trPr>
+        <w:tc>
+          <w:tcPr>
+            <w:tcW w:w="2394" w:type="dxa"/>
+          </w:tcPr>
+          <w:p>
+            <w:pPr>
+              <w:rPr>
+                <w:rFonts w:asciiTheme="majorHAnsi" w:hAnsiTheme="majorHAnsi"/>
+              </w:rPr>
+            </w:pPr>
+            <w:r>
+              <w:rPr>
+                <w:rFonts w:asciiTheme="majorHAnsi" w:hAnsiTheme="majorHAnsi"/>
+              </w:rPr>
+              <w:t>The angels</w:t>
+            </w:r>
+          </w:p>
+        </w:tc>
+        <w:tc>
+          <w:tcPr>
+            <w:tcW w:w="2394" w:type="dxa"/>
+          </w:tcPr>
+          <w:p>
+            <w:pPr>
+              <w:rPr>
+                <w:rFonts w:asciiTheme="majorHAnsi" w:hAnsiTheme="majorHAnsi"/>
+              </w:rPr>
+            </w:pPr>
+          </w:p>
+        </w:tc>
+        <w:tc>
+          <w:tcPr>
+            <w:tcW w:w="2394" w:type="dxa"/>
+          </w:tcPr>
+          <w:p>
+            <w:pPr>
+              <w:rPr>
+                <w:rFonts w:asciiTheme="majorHAnsi" w:hAnsiTheme="majorHAnsi"/>
+              </w:rPr>
+            </w:pPr>
+          </w:p>
+        </w:tc>
+        <w:tc>
+          <w:tcPr>
+            <w:tcW w:w="2394" w:type="dxa"/>
+          </w:tcPr>
+          <w:p>
+            <w:pPr>
+              <w:rPr>
+                <w:rFonts w:asciiTheme="majorHAnsi" w:hAnsiTheme="majorHAnsi"/>
+              </w:rPr>
+            </w:pPr>
+          </w:p>
+        </w:tc>
+      </w:tr>
+      <w:tr>
+        <w:trPr>
+          <w:trHeight w:val="2159"/>
+        </w:trPr>
+        <w:tc>
+          <w:tcPr>
+            <w:tcW w:w="2394" w:type="dxa"/>
+          </w:tcPr>
+          <w:p>
+            <w:pPr>
+              <w:rPr>
+                <w:rFonts w:asciiTheme="majorHAnsi" w:hAnsiTheme="majorHAnsi"/>
+              </w:rPr>
+            </w:pPr>
+            <w:r>
+              <w:rPr>
+                <w:rFonts w:asciiTheme="majorHAnsi" w:hAnsiTheme="majorHAnsi"/>
+              </w:rPr>
+              <w:t>The player</w:t>
+            </w:r>
+          </w:p>
+        </w:tc>
+        <w:tc>
+          <w:tcPr>
+            <w:tcW w:w="2394" w:type="dxa"/>
+          </w:tcPr>
+          <w:p>
+            <w:pPr>
+              <w:rPr>
+                <w:rFonts w:asciiTheme="majorHAnsi" w:hAnsiTheme="majorHAnsi"/>
+              </w:rPr>
+            </w:pPr>
+          </w:p>
+        </w:tc>
+        <w:tc>
+          <w:tcPr>
+            <w:tcW w:w="2394" w:type="dxa"/>
+          </w:tcPr>
+          <w:p>
+            <w:pPr>
+              <w:rPr>
+                <w:rFonts w:asciiTheme="majorHAnsi" w:hAnsiTheme="majorHAnsi"/>
+              </w:rPr>
+            </w:pPr>
+          </w:p>
+        </w:tc>
+        <w:tc>
+          <w:tcPr>
+            <w:tcW w:w="2394" w:type="dxa"/>
+          </w:tcPr>
+          <w:p>
+            <w:pPr>
+              <w:rPr>
+                <w:rFonts w:asciiTheme="majorHAnsi" w:hAnsiTheme="majorHAnsi"/>
+              </w:rPr>
+            </w:pPr>
+          </w:p>
+        </w:tc>
+      </w:tr>
+      <w:tr>
+        <w:trPr>
+          <w:trHeight w:val="2159"/>
+        </w:trPr>
+        <w:tc>
+          <w:tcPr>
+            <w:tcW w:w="2394" w:type="dxa"/>
+          </w:tcPr>
+          <w:p>
+            <w:pPr>
+              <w:rPr>
+                <w:rFonts w:asciiTheme="majorHAnsi" w:hAnsiTheme="majorHAnsi"/>
+              </w:rPr>
+            </w:pPr>
+            <w:r>
+              <w:rPr>
+                <w:rFonts w:asciiTheme="majorHAnsi" w:hAnsiTheme="majorHAnsi"/>
+              </w:rPr>
+              <w:t>The person you are looking for?</w:t>
+            </w:r>
+          </w:p>
+        </w:tc>
+        <w:tc>
+          <w:tcPr>
+            <w:tcW w:w="2394" w:type="dxa"/>
+          </w:tcPr>
+          <w:p>
+            <w:pPr>
+              <w:rPr>
+                <w:rFonts w:asciiTheme="majorHAnsi" w:hAnsiTheme="majorHAnsi"/>
+              </w:rPr>
+            </w:pPr>
+          </w:p>
+        </w:tc>
+        <w:tc>
+          <w:tcPr>
+            <w:tcW w:w="2394" w:type="dxa"/>
+          </w:tcPr>
+          <w:p>
+            <w:pPr>
+              <w:rPr>
+                <w:rFonts w:asciiTheme="majorHAnsi" w:hAnsiTheme="majorHAnsi"/>
+              </w:rPr>
+            </w:pPr>
+          </w:p>
+        </w:tc>
+        <w:tc>
+          <w:tcPr>
+            <w:tcW w:w="2394" w:type="dxa"/>
+          </w:tcPr>
+          <w:p>
+            <w:pPr>
+              <w:rPr>
+                <w:rFonts w:asciiTheme="majorHAnsi" w:hAnsiTheme="majorHAnsi"/>
+              </w:rPr>
+            </w:pPr>
+          </w:p>
+        </w:tc>
+      </w:tr>
     </w:tbl>
     <w:p/>
     <w:p>
@@ -2622,25 +3075,25 @@
       <w:pPr>
         <w:pStyle w:val="Ttulo1"/>
       </w:pPr>
-      <w:bookmarkStart w:id="9" w:name="_Toc297479383"/>
+      <w:bookmarkStart w:id="8" w:name="_Toc297479383"/>
       <w:r>
         <w:t>Gamep</w:t>
       </w:r>
       <w:r>
         <w:t>lay</w:t>
       </w:r>
-      <w:bookmarkEnd w:id="9"/>
+      <w:bookmarkEnd w:id="8"/>
     </w:p>
     <w:p/>
     <w:p>
       <w:pPr>
         <w:pStyle w:val="Ttulo2"/>
       </w:pPr>
-      <w:bookmarkStart w:id="10" w:name="_Toc297479384"/>
+      <w:bookmarkStart w:id="9" w:name="_Toc297479384"/>
       <w:r>
         <w:t>Overview of Gameplay</w:t>
       </w:r>
-      <w:bookmarkEnd w:id="10"/>
+      <w:bookmarkEnd w:id="9"/>
     </w:p>
     <w:p>
       <w:pPr>
@@ -2667,6 +3120,18 @@
       <w:r>
         <w:t xml:space="preserve"> of the game.</w:t>
       </w:r>
+    </w:p>
+    <w:p>
+      <w:r>
+        <w:tab/>
+      </w:r>
+    </w:p>
+    <w:p>
+      <w:r>
+        <w:tab/>
+      </w:r>
+      <w:bookmarkStart w:id="10" w:name="_GoBack"/>
+      <w:bookmarkEnd w:id="10"/>
     </w:p>
     <w:p/>
     <w:p>
@@ -2956,7 +3421,11 @@
         <w:t xml:space="preserve">This </w:t>
       </w:r>
       <w:r>
-        <w:t>is the where you start getting more specific on how some of the systems in the game will work. This includes how characters move in the game, what gameplay actions are available, item inventory and attribute</w:t>
+        <w:t xml:space="preserve">is the where you start getting more specific on how some of the systems in the game will work. This includes how characters move in the game, what gameplay actions </w:t>
+      </w:r>
+      <w:r>
+        <w:lastRenderedPageBreak/>
+        <w:t>are available, item inventory and attribute</w:t>
       </w:r>
       <w:r>
         <w:t>s</w:t>
@@ -2973,8 +3442,8 @@
         <w:tblLook w:val="04A0" w:firstRow="1" w:lastRow="0" w:firstColumn="1" w:lastColumn="0" w:noHBand="0" w:noVBand="1"/>
       </w:tblPr>
       <w:tblGrid>
-        <w:gridCol w:w="4788"/>
-        <w:gridCol w:w="4788"/>
+        <w:gridCol w:w="4722"/>
+        <w:gridCol w:w="4628"/>
       </w:tblGrid>
       <w:tr>
         <w:trPr>
@@ -3368,8 +3837,16 @@
               <w:rPr>
                 <w:rFonts w:asciiTheme="majorHAnsi" w:hAnsiTheme="majorHAnsi" w:cstheme="minorHAnsi"/>
               </w:rPr>
-              <w:t>Describe how the player obtains this and the benefits. For instance, does getting more points unlock a special level.</w:t>
+              <w:t xml:space="preserve">Describe how the player obtains this and the benefits. For instance, does getting more points unlock a special </w:t>
             </w:r>
+            <w:proofErr w:type="gramStart"/>
+            <w:r>
+              <w:rPr>
+                <w:rFonts w:asciiTheme="majorHAnsi" w:hAnsiTheme="majorHAnsi" w:cstheme="minorHAnsi"/>
+              </w:rPr>
+              <w:t>level.</w:t>
+            </w:r>
+            <w:proofErr w:type="gramEnd"/>
           </w:p>
         </w:tc>
       </w:tr>
@@ -3427,10 +3904,21 @@
         <w:rPr>
           <w:rFonts w:ascii="Times New Roman" w:eastAsia="Times New Roman" w:hAnsi="Times New Roman" w:cs="Times New Roman"/>
         </w:rPr>
-        <w:t xml:space="preserve"> level</w:t>
-      </w:r>
-      <w:r>
-        <w:t xml:space="preserve">. </w:t>
+        <w:t xml:space="preserve"> </w:t>
+      </w:r>
+      <w:proofErr w:type="gramStart"/>
+      <w:r>
+        <w:rPr>
+          <w:rFonts w:ascii="Times New Roman" w:eastAsia="Times New Roman" w:hAnsi="Times New Roman" w:cs="Times New Roman"/>
+        </w:rPr>
+        <w:t>level</w:t>
+      </w:r>
+      <w:r>
+        <w:t>.</w:t>
+      </w:r>
+      <w:proofErr w:type="gramEnd"/>
+      <w:r>
+        <w:t xml:space="preserve"> </w:t>
       </w:r>
       <w:r>
         <w:t>Include overall look and feel, hazards the level presents, difficulty, objectives, etc.</w:t>
@@ -3447,8 +3935,8 @@
         <w:tblLook w:val="04A0" w:firstRow="1" w:lastRow="0" w:firstColumn="1" w:lastColumn="0" w:noHBand="0" w:noVBand="1"/>
       </w:tblPr>
       <w:tblGrid>
-        <w:gridCol w:w="4788"/>
-        <w:gridCol w:w="4788"/>
+        <w:gridCol w:w="4720"/>
+        <w:gridCol w:w="4630"/>
       </w:tblGrid>
       <w:tr>
         <w:trPr>
@@ -3552,7 +4040,7 @@
                           <pic:cNvPicPr/>
                         </pic:nvPicPr>
                         <pic:blipFill>
-                          <a:blip r:embed="rId8">
+                          <a:blip r:embed="rId9">
                             <a:extLst>
                               <a:ext uri="{28A0092B-C50C-407E-A947-70E740481C1C}">
                                 <a14:useLocalDpi xmlns:a14="http://schemas.microsoft.com/office/drawing/2010/main" val="0"/>
@@ -3632,8 +4120,8 @@
         <w:tblLook w:val="04A0" w:firstRow="1" w:lastRow="0" w:firstColumn="1" w:lastColumn="0" w:noHBand="0" w:noVBand="1"/>
       </w:tblPr>
       <w:tblGrid>
-        <w:gridCol w:w="4788"/>
-        <w:gridCol w:w="4788"/>
+        <w:gridCol w:w="4668"/>
+        <w:gridCol w:w="4682"/>
       </w:tblGrid>
       <w:tr>
         <w:trPr>
@@ -3788,7 +4276,15 @@
         <w:t xml:space="preserve">hoping players experience. </w:t>
       </w:r>
       <w:r>
-        <w:t xml:space="preserve">Discuss how the player’s gestures/interactivity has an affect on the visual experience. </w:t>
+        <w:t xml:space="preserve">Discuss how the player’s gestures/interactivity has an </w:t>
+      </w:r>
+      <w:proofErr w:type="spellStart"/>
+      <w:r>
+        <w:t>affect</w:t>
+      </w:r>
+      <w:proofErr w:type="spellEnd"/>
+      <w:r>
+        <w:t xml:space="preserve"> on the visual experience. </w:t>
       </w:r>
     </w:p>
     <w:p>
@@ -3889,10 +4385,10 @@
         <w:tblLook w:val="0500" w:firstRow="0" w:lastRow="0" w:firstColumn="0" w:lastColumn="1" w:noHBand="0" w:noVBand="1"/>
       </w:tblPr>
       <w:tblGrid>
-        <w:gridCol w:w="4068"/>
-        <w:gridCol w:w="2070"/>
-        <w:gridCol w:w="1170"/>
-        <w:gridCol w:w="1080"/>
+        <w:gridCol w:w="3936"/>
+        <w:gridCol w:w="2004"/>
+        <w:gridCol w:w="1154"/>
+        <w:gridCol w:w="1068"/>
         <w:gridCol w:w="1188"/>
       </w:tblGrid>
       <w:tr>
@@ -5160,7 +5656,25 @@
                 <w:sz w:val="22"/>
                 <w:szCs w:val="22"/>
               </w:rPr>
-              <w:t>Milestone: GamePlay Features &amp; Music</w:t>
+              <w:t xml:space="preserve">Milestone: </w:t>
+            </w:r>
+            <w:proofErr w:type="spellStart"/>
+            <w:r>
+              <w:rPr>
+                <w:rFonts w:asciiTheme="majorHAnsi" w:hAnsiTheme="majorHAnsi"/>
+                <w:sz w:val="22"/>
+                <w:szCs w:val="22"/>
+              </w:rPr>
+              <w:t>GamePlay</w:t>
+            </w:r>
+            <w:proofErr w:type="spellEnd"/>
+            <w:r>
+              <w:rPr>
+                <w:rFonts w:asciiTheme="majorHAnsi" w:hAnsiTheme="majorHAnsi"/>
+                <w:sz w:val="22"/>
+                <w:szCs w:val="22"/>
+              </w:rPr>
+              <w:t xml:space="preserve"> Features &amp; Music</w:t>
             </w:r>
           </w:p>
         </w:tc>
@@ -5787,10 +6301,10 @@
     </w:p>
     <w:p/>
     <w:sectPr>
-      <w:headerReference w:type="even" r:id="rId9"/>
-      <w:headerReference w:type="default" r:id="rId10"/>
-      <w:footerReference w:type="even" r:id="rId11"/>
-      <w:footerReference w:type="default" r:id="rId12"/>
+      <w:headerReference w:type="even" r:id="rId10"/>
+      <w:headerReference w:type="default" r:id="rId11"/>
+      <w:footerReference w:type="even" r:id="rId12"/>
+      <w:footerReference w:type="default" r:id="rId13"/>
       <w:pgSz w:w="12240" w:h="15840"/>
       <w:pgMar w:top="1440" w:right="1440" w:bottom="1440" w:left="1440" w:header="720" w:footer="720" w:gutter="0"/>
       <w:cols w:space="720"/>
@@ -5891,7 +6405,7 @@
         <w:rStyle w:val="Nmerodepgina"/>
         <w:noProof/>
       </w:rPr>
-      <w:t>3</w:t>
+      <w:t>7</w:t>
     </w:r>
     <w:r>
       <w:rPr>
@@ -6014,7 +6528,7 @@
                               <w:sz w:val="20"/>
                               <w:szCs w:val="20"/>
                             </w:rPr>
-                            <w:t>3</w:t>
+                            <w:t>7</w:t>
                           </w:r>
                           <w:r>
                             <w:rPr>
@@ -6145,7 +6659,7 @@
                         <w:sz w:val="20"/>
                         <w:szCs w:val="20"/>
                       </w:rPr>
-                      <w:t>3</w:t>
+                      <w:t>7</w:t>
                     </w:r>
                     <w:r>
                       <w:rPr>
@@ -6235,7 +6749,7 @@
         <w:rStyle w:val="Nmerodepgina"/>
         <w:noProof/>
       </w:rPr>
-      <w:t>3</w:t>
+      <w:t>7</w:t>
     </w:r>
     <w:r>
       <w:rPr>
@@ -6266,7 +6780,7 @@
         <w:rStyle w:val="Nmerodepgina"/>
         <w:noProof/>
       </w:rPr>
-      <w:t>3</w:t>
+      <w:t>7</w:t>
     </w:r>
     <w:r>
       <w:rPr>
@@ -6297,7 +6811,7 @@
         <w:rStyle w:val="Nmerodepgina"/>
         <w:noProof/>
       </w:rPr>
-      <w:t>3</w:t>
+      <w:t>7</w:t>
     </w:r>
     <w:r>
       <w:rPr>
@@ -6328,7 +6842,7 @@
         <w:rStyle w:val="Nmerodepgina"/>
         <w:noProof/>
       </w:rPr>
-      <w:t>3</w:t>
+      <w:t>7</w:t>
     </w:r>
     <w:r>
       <w:rPr>
@@ -6359,7 +6873,7 @@
         <w:rStyle w:val="Nmerodepgina"/>
         <w:noProof/>
       </w:rPr>
-      <w:t>3</w:t>
+      <w:t>7</w:t>
     </w:r>
     <w:r>
       <w:rPr>
@@ -6629,16 +7143,40 @@
                               <w:rFonts w:ascii="Open Sans" w:hAnsi="Open Sans"/>
                               <w:b/>
                               <w:color w:val="FFFFFF" w:themeColor="background1"/>
+                              <w:lang w:val="es-ES"/>
                             </w:rPr>
                           </w:pPr>
+                          <w:proofErr w:type="spellStart"/>
                           <w:r>
                             <w:rPr>
                               <w:rFonts w:ascii="Open Sans" w:hAnsi="Open Sans"/>
                               <w:b/>
                               <w:color w:val="FFFFFF" w:themeColor="background1"/>
+                              <w:lang w:val="es-ES"/>
                             </w:rPr>
-                            <w:t>GAME TITLE</w:t>
+                            <w:t>Don’t</w:t>
                           </w:r>
+                          <w:proofErr w:type="spellEnd"/>
+                          <w:r>
+                            <w:rPr>
+                              <w:rFonts w:ascii="Open Sans" w:hAnsi="Open Sans"/>
+                              <w:b/>
+                              <w:color w:val="FFFFFF" w:themeColor="background1"/>
+                              <w:lang w:val="es-ES"/>
+                            </w:rPr>
+                            <w:t xml:space="preserve"> </w:t>
+                          </w:r>
+                          <w:proofErr w:type="spellStart"/>
+                          <w:r>
+                            <w:rPr>
+                              <w:rFonts w:ascii="Open Sans" w:hAnsi="Open Sans"/>
+                              <w:b/>
+                              <w:color w:val="FFFFFF" w:themeColor="background1"/>
+                              <w:lang w:val="es-ES"/>
+                            </w:rPr>
+                            <w:t>blink</w:t>
+                          </w:r>
+                          <w:proofErr w:type="spellEnd"/>
                         </w:p>
                       </w:txbxContent>
                     </wps:txbx>
@@ -6669,16 +7207,40 @@
                         <w:rFonts w:ascii="Open Sans" w:hAnsi="Open Sans"/>
                         <w:b/>
                         <w:color w:val="FFFFFF" w:themeColor="background1"/>
+                        <w:lang w:val="es-ES"/>
                       </w:rPr>
                     </w:pPr>
+                    <w:proofErr w:type="spellStart"/>
                     <w:r>
                       <w:rPr>
                         <w:rFonts w:ascii="Open Sans" w:hAnsi="Open Sans"/>
                         <w:b/>
                         <w:color w:val="FFFFFF" w:themeColor="background1"/>
+                        <w:lang w:val="es-ES"/>
                       </w:rPr>
-                      <w:t>GAME TITLE</w:t>
+                      <w:t>Don’t</w:t>
                     </w:r>
+                    <w:proofErr w:type="spellEnd"/>
+                    <w:r>
+                      <w:rPr>
+                        <w:rFonts w:ascii="Open Sans" w:hAnsi="Open Sans"/>
+                        <w:b/>
+                        <w:color w:val="FFFFFF" w:themeColor="background1"/>
+                        <w:lang w:val="es-ES"/>
+                      </w:rPr>
+                      <w:t xml:space="preserve"> </w:t>
+                    </w:r>
+                    <w:proofErr w:type="spellStart"/>
+                    <w:r>
+                      <w:rPr>
+                        <w:rFonts w:ascii="Open Sans" w:hAnsi="Open Sans"/>
+                        <w:b/>
+                        <w:color w:val="FFFFFF" w:themeColor="background1"/>
+                        <w:lang w:val="es-ES"/>
+                      </w:rPr>
+                      <w:t>blink</w:t>
+                    </w:r>
+                    <w:proofErr w:type="spellEnd"/>
                   </w:p>
                 </w:txbxContent>
               </v:textbox>
@@ -8531,9 +9093,9 @@
   <w:rsids>
     <w:rsidRoot w:val="00CF672C"/>
     <w:rsid w:val="0009513E"/>
+    <w:rsid w:val="00120F41"/>
     <w:rsid w:val="00661824"/>
     <w:rsid w:val="00B047E3"/>
-    <w:rsid w:val="00C87EBB"/>
     <w:rsid w:val="00CF672C"/>
   </w:rsids>
   <m:mathPr>
@@ -9324,7 +9886,7 @@
 </file>
 
 <file path=customXml/itemProps1.xml><?xml version="1.0" encoding="utf-8"?>
-<ds:datastoreItem xmlns:ds="http://schemas.openxmlformats.org/officeDocument/2006/customXml" ds:itemID="{AAE7BAEA-6E6D-4288-817B-A11232AF5434}">
+<ds:datastoreItem xmlns:ds="http://schemas.openxmlformats.org/officeDocument/2006/customXml" ds:itemID="{BDA5DF6C-5815-4620-A019-C06479C2C654}">
   <ds:schemaRefs>
     <ds:schemaRef ds:uri="http://schemas.openxmlformats.org/officeDocument/2006/bibliography"/>
   </ds:schemaRefs>

</xml_diff>